<commit_message>
Update report 2 and commit conceptual diagram
</commit_message>
<xml_diff>
--- a/document/report/Report2_v0.2.docx
+++ b/document/report/Report2_v0.2.docx
@@ -365,7 +365,7 @@
           <w:rFonts w:ascii="Cambria" w:hAnsi="Cambria"/>
           <w:sz w:val="24"/>
         </w:rPr>
-        <w:t>+ If user have</w:t>
+        <w:t>+ If user has</w:t>
       </w:r>
       <w:r>
         <w:rPr>
@@ -379,7 +379,35 @@
           <w:rFonts w:ascii="Cambria" w:hAnsi="Cambria"/>
           <w:sz w:val="24"/>
         </w:rPr>
-        <w:t>search field, view timeline of field. User choose field have expected time and reserve field.</w:t>
+        <w:t>search field, view timeline of field. User choose</w:t>
+      </w:r>
+      <w:r>
+        <w:rPr>
+          <w:rFonts w:ascii="Cambria" w:hAnsi="Cambria"/>
+          <w:sz w:val="24"/>
+        </w:rPr>
+        <w:t>s</w:t>
+      </w:r>
+      <w:r>
+        <w:rPr>
+          <w:rFonts w:ascii="Cambria" w:hAnsi="Cambria"/>
+          <w:sz w:val="24"/>
+        </w:rPr>
+        <w:t xml:space="preserve"> field have</w:t>
+      </w:r>
+      <w:r>
+        <w:rPr>
+          <w:rFonts w:ascii="Cambria" w:hAnsi="Cambria"/>
+          <w:sz w:val="24"/>
+        </w:rPr>
+        <w:t xml:space="preserve"> free time as expected</w:t>
+      </w:r>
+      <w:r>
+        <w:rPr>
+          <w:rFonts w:ascii="Cambria" w:hAnsi="Cambria"/>
+          <w:sz w:val="24"/>
+        </w:rPr>
+        <w:t xml:space="preserve"> and reserve field.</w:t>
       </w:r>
     </w:p>
     <w:p>
@@ -397,7 +425,21 @@
           <w:rFonts w:ascii="Cambria" w:hAnsi="Cambria"/>
           <w:sz w:val="24"/>
         </w:rPr>
-        <w:t xml:space="preserve">+ If user want </w:t>
+        <w:t>+ If user want</w:t>
+      </w:r>
+      <w:r>
+        <w:rPr>
+          <w:rFonts w:ascii="Cambria" w:hAnsi="Cambria"/>
+          <w:sz w:val="24"/>
+        </w:rPr>
+        <w:t>s</w:t>
+      </w:r>
+      <w:r>
+        <w:rPr>
+          <w:rFonts w:ascii="Cambria" w:hAnsi="Cambria"/>
+          <w:sz w:val="24"/>
+        </w:rPr>
+        <w:t xml:space="preserve"> </w:t>
       </w:r>
       <w:r>
         <w:rPr>
@@ -448,7 +490,21 @@
           <w:rFonts w:ascii="Cambria" w:hAnsi="Cambria"/>
           <w:sz w:val="24"/>
         </w:rPr>
-        <w:t>Field owner will have web application to manage field status. With system, field owner can provide promotion to attract players. When have field reservation request, system will arrange and choose suitable fiel</w:t>
+        <w:t xml:space="preserve">Field owner will have web application to manage field status. With system, field owner can provide promotion to attract players. When </w:t>
+      </w:r>
+      <w:r>
+        <w:rPr>
+          <w:rFonts w:ascii="Cambria" w:hAnsi="Cambria"/>
+          <w:sz w:val="24"/>
+        </w:rPr>
+        <w:t>having</w:t>
+      </w:r>
+      <w:r>
+        <w:rPr>
+          <w:rFonts w:ascii="Cambria" w:hAnsi="Cambria"/>
+          <w:sz w:val="24"/>
+        </w:rPr>
+        <w:t xml:space="preserve"> field reservation request, system will arrange and choose suitable fiel</w:t>
       </w:r>
       <w:r>
         <w:rPr>
@@ -587,31 +643,31 @@
           <w:sz w:val="24"/>
           <w:szCs w:val="24"/>
         </w:rPr>
-        <w:t>Platform: We take time</w:t>
-      </w:r>
-      <w:r>
-        <w:rPr>
-          <w:rFonts w:ascii="Cambria" w:hAnsi="Cambria"/>
-          <w:sz w:val="24"/>
-          <w:szCs w:val="24"/>
-        </w:rPr>
-        <w:t xml:space="preserve"> to build </w:t>
-      </w:r>
-      <w:r>
-        <w:rPr>
-          <w:rFonts w:ascii="Cambria" w:hAnsi="Cambria"/>
-          <w:sz w:val="24"/>
-          <w:szCs w:val="24"/>
-        </w:rPr>
-        <w:t>mobile</w:t>
-      </w:r>
-      <w:r>
-        <w:rPr>
-          <w:rFonts w:ascii="Cambria" w:hAnsi="Cambria"/>
-          <w:sz w:val="24"/>
-          <w:szCs w:val="24"/>
-        </w:rPr>
-        <w:t xml:space="preserve"> application for users and web application for field owners.</w:t>
+        <w:t>Design interface: The system serves users</w:t>
+      </w:r>
+      <w:r>
+        <w:rPr>
+          <w:rFonts w:ascii="Cambria" w:hAnsi="Cambria"/>
+          <w:sz w:val="24"/>
+          <w:szCs w:val="24"/>
+        </w:rPr>
+        <w:t xml:space="preserve"> of varying degrees. </w:t>
+      </w:r>
+      <w:r>
+        <w:rPr>
+          <w:rFonts w:ascii="Cambria" w:hAnsi="Cambria"/>
+          <w:sz w:val="24"/>
+          <w:szCs w:val="24"/>
+        </w:rPr>
+        <w:t xml:space="preserve">So, we need an amount of time to analysis and evaluate how to build the </w:t>
+      </w:r>
+      <w:r>
+        <w:rPr>
+          <w:rFonts w:ascii="Cambria" w:hAnsi="Cambria"/>
+          <w:sz w:val="24"/>
+          <w:szCs w:val="24"/>
+        </w:rPr>
+        <w:t>easy to use user interface.</w:t>
       </w:r>
     </w:p>
     <w:p>
@@ -635,31 +691,23 @@
           <w:sz w:val="24"/>
           <w:szCs w:val="24"/>
         </w:rPr>
-        <w:t>Design interface: The system serves users</w:t>
-      </w:r>
-      <w:r>
-        <w:rPr>
-          <w:rFonts w:ascii="Cambria" w:hAnsi="Cambria"/>
-          <w:sz w:val="24"/>
-          <w:szCs w:val="24"/>
-        </w:rPr>
-        <w:t xml:space="preserve"> of varying degrees. </w:t>
-      </w:r>
-      <w:r>
-        <w:rPr>
-          <w:rFonts w:ascii="Cambria" w:hAnsi="Cambria"/>
-          <w:sz w:val="24"/>
-          <w:szCs w:val="24"/>
-        </w:rPr>
-        <w:t xml:space="preserve">So, we need an amount of time to analysis and evaluate how to build the </w:t>
-      </w:r>
-      <w:r>
-        <w:rPr>
-          <w:rFonts w:ascii="Cambria" w:hAnsi="Cambria"/>
-          <w:sz w:val="24"/>
-          <w:szCs w:val="24"/>
-        </w:rPr>
-        <w:t>easy to use user interface.</w:t>
+        <w:t>Payment: The system process</w:t>
+      </w:r>
+      <w:r>
+        <w:rPr>
+          <w:rFonts w:ascii="Cambria" w:hAnsi="Cambria"/>
+          <w:sz w:val="24"/>
+          <w:szCs w:val="24"/>
+        </w:rPr>
+        <w:t>es payment online so that user must have</w:t>
+      </w:r>
+      <w:r>
+        <w:rPr>
+          <w:rFonts w:ascii="Cambria" w:hAnsi="Cambria"/>
+          <w:sz w:val="24"/>
+          <w:szCs w:val="24"/>
+        </w:rPr>
+        <w:t xml:space="preserve"> electronic wallet.</w:t>
       </w:r>
     </w:p>
     <w:p>
@@ -683,7 +731,64 @@
           <w:sz w:val="24"/>
           <w:szCs w:val="24"/>
         </w:rPr>
-        <w:t>Payment: The system process payment online so that required user must have electronic wallet.</w:t>
+        <w:lastRenderedPageBreak/>
+        <w:t xml:space="preserve">Server crash: All the needed data is stored in the server. </w:t>
+      </w:r>
+      <w:r>
+        <w:rPr>
+          <w:rFonts w:ascii="Cambria" w:hAnsi="Cambria"/>
+          <w:sz w:val="24"/>
+          <w:szCs w:val="24"/>
+        </w:rPr>
+        <w:t>So,</w:t>
+      </w:r>
+      <w:r>
+        <w:rPr>
+          <w:rFonts w:ascii="Cambria" w:hAnsi="Cambria"/>
+          <w:sz w:val="24"/>
+          <w:szCs w:val="24"/>
+        </w:rPr>
+        <w:t xml:space="preserve"> if s</w:t>
+      </w:r>
+      <w:r>
+        <w:rPr>
+          <w:rFonts w:ascii="Cambria" w:hAnsi="Cambria"/>
+          <w:sz w:val="24"/>
+          <w:szCs w:val="24"/>
+        </w:rPr>
+        <w:t>erver crash</w:t>
+      </w:r>
+      <w:r>
+        <w:rPr>
+          <w:rFonts w:ascii="Cambria" w:hAnsi="Cambria"/>
+          <w:sz w:val="24"/>
+          <w:szCs w:val="24"/>
+        </w:rPr>
+        <w:t>es</w:t>
+      </w:r>
+      <w:r>
+        <w:rPr>
+          <w:rFonts w:ascii="Cambria" w:hAnsi="Cambria"/>
+          <w:sz w:val="24"/>
+          <w:szCs w:val="24"/>
+        </w:rPr>
+        <w:t xml:space="preserve">, field owner </w:t>
+      </w:r>
+      <w:r>
+        <w:rPr>
+          <w:rFonts w:ascii="Cambria" w:hAnsi="Cambria"/>
+          <w:sz w:val="24"/>
+          <w:szCs w:val="24"/>
+        </w:rPr>
+        <w:t>cannot get information and confirm</w:t>
+      </w:r>
+      <w:r>
+        <w:rPr>
+          <w:rFonts w:ascii="Cambria" w:hAnsi="Cambria"/>
+          <w:sz w:val="24"/>
+          <w:szCs w:val="24"/>
+        </w:rPr>
+        <w:t xml:space="preserve"> field reservation request of users.</w:t>
       </w:r>
     </w:p>
     <w:p>
@@ -707,34 +812,46 @@
           <w:sz w:val="24"/>
           <w:szCs w:val="24"/>
         </w:rPr>
-        <w:lastRenderedPageBreak/>
-        <w:t xml:space="preserve">Server crash: All the needed data is stored in the server. </w:t>
-      </w:r>
-      <w:proofErr w:type="gramStart"/>
-      <w:r>
-        <w:rPr>
-          <w:rFonts w:ascii="Cambria" w:hAnsi="Cambria"/>
-          <w:sz w:val="24"/>
-          <w:szCs w:val="24"/>
-        </w:rPr>
-        <w:t>So</w:t>
-      </w:r>
-      <w:proofErr w:type="gramEnd"/>
-      <w:r>
-        <w:rPr>
-          <w:rFonts w:ascii="Cambria" w:hAnsi="Cambria"/>
-          <w:sz w:val="24"/>
-          <w:szCs w:val="24"/>
-        </w:rPr>
-        <w:t xml:space="preserve"> if s</w:t>
-      </w:r>
-      <w:r>
-        <w:rPr>
-          <w:rFonts w:ascii="Cambria" w:hAnsi="Cambria"/>
-          <w:sz w:val="24"/>
-          <w:szCs w:val="24"/>
-        </w:rPr>
-        <w:t>erver crash, field owner cannot get information and solve field reservation request of users.</w:t>
+        <w:t>Absence of team members: team members can get sick or unexpected problems.</w:t>
+      </w:r>
+    </w:p>
+    <w:p>
+      <w:pPr>
+        <w:pStyle w:val="Heading4"/>
+      </w:pPr>
+      <w:r>
+        <w:t xml:space="preserve">The Proposed System </w:t>
+      </w:r>
+    </w:p>
+    <w:p>
+      <w:pPr>
+        <w:spacing w:after="160"/>
+        <w:ind w:left="1259" w:firstLine="181"/>
+        <w:jc w:val="both"/>
+      </w:pPr>
+      <w:r>
+        <w:rPr>
+          <w:rFonts w:ascii="Cambria" w:hAnsi="Cambria"/>
+          <w:sz w:val="24"/>
+          <w:szCs w:val="24"/>
+        </w:rPr>
+        <w:t xml:space="preserve">The system will have </w:t>
+      </w:r>
+      <w:r>
+        <w:rPr>
+          <w:rFonts w:ascii="Cambria" w:hAnsi="Cambria"/>
+          <w:sz w:val="24"/>
+          <w:szCs w:val="24"/>
+        </w:rPr>
+        <w:t>three</w:t>
+      </w:r>
+      <w:r>
+        <w:rPr>
+          <w:rFonts w:ascii="Cambria" w:hAnsi="Cambria"/>
+          <w:sz w:val="24"/>
+          <w:szCs w:val="24"/>
+        </w:rPr>
+        <w:t xml:space="preserve"> sub-systems:</w:t>
       </w:r>
     </w:p>
     <w:p>
@@ -758,46 +875,15 @@
           <w:sz w:val="24"/>
           <w:szCs w:val="24"/>
         </w:rPr>
-        <w:t>Absence of team members: team members can get sick or unexpected problems.</w:t>
-      </w:r>
-    </w:p>
-    <w:p>
-      <w:pPr>
-        <w:pStyle w:val="Heading4"/>
-      </w:pPr>
-      <w:r>
-        <w:t xml:space="preserve">The Proposed System </w:t>
-      </w:r>
-    </w:p>
-    <w:p>
-      <w:pPr>
-        <w:spacing w:after="160"/>
-        <w:ind w:left="1259" w:firstLine="181"/>
-        <w:jc w:val="both"/>
-      </w:pPr>
-      <w:r>
-        <w:rPr>
-          <w:rFonts w:ascii="Cambria" w:hAnsi="Cambria"/>
-          <w:sz w:val="24"/>
-          <w:szCs w:val="24"/>
-        </w:rPr>
-        <w:t xml:space="preserve">The system will have </w:t>
-      </w:r>
-      <w:r>
-        <w:rPr>
-          <w:rFonts w:ascii="Cambria" w:hAnsi="Cambria"/>
-          <w:sz w:val="24"/>
-          <w:szCs w:val="24"/>
-        </w:rPr>
-        <w:t>three</w:t>
-      </w:r>
-      <w:r>
-        <w:rPr>
-          <w:rFonts w:ascii="Cambria" w:hAnsi="Cambria"/>
-          <w:sz w:val="24"/>
-          <w:szCs w:val="24"/>
-        </w:rPr>
-        <w:t xml:space="preserve"> sub-systems:</w:t>
+        <w:t>An API application to serve API for mobile application and web application. API application is a center to process all business logic</w:t>
+      </w:r>
+      <w:r>
+        <w:rPr>
+          <w:rFonts w:ascii="Cambria" w:hAnsi="Cambria"/>
+          <w:sz w:val="24"/>
+          <w:szCs w:val="24"/>
+        </w:rPr>
+        <w:t xml:space="preserve">. </w:t>
       </w:r>
     </w:p>
     <w:p>
@@ -821,38 +907,6 @@
           <w:sz w:val="24"/>
           <w:szCs w:val="24"/>
         </w:rPr>
-        <w:t>An API application to serve API for mobile application and web application. API application is a center to process all business logic</w:t>
-      </w:r>
-      <w:r>
-        <w:rPr>
-          <w:rFonts w:ascii="Cambria" w:hAnsi="Cambria"/>
-          <w:sz w:val="24"/>
-          <w:szCs w:val="24"/>
-        </w:rPr>
-        <w:t xml:space="preserve">. </w:t>
-      </w:r>
-    </w:p>
-    <w:p>
-      <w:pPr>
-        <w:numPr>
-          <w:ilvl w:val="0"/>
-          <w:numId w:val="7"/>
-        </w:numPr>
-        <w:spacing w:after="160" w:line="256" w:lineRule="auto"/>
-        <w:ind w:left="1701" w:hanging="284"/>
-        <w:jc w:val="both"/>
-        <w:rPr>
-          <w:rFonts w:ascii="Cambria" w:hAnsi="Cambria"/>
-          <w:sz w:val="24"/>
-          <w:szCs w:val="24"/>
-        </w:rPr>
-      </w:pPr>
-      <w:r>
-        <w:rPr>
-          <w:rFonts w:ascii="Cambria" w:hAnsi="Cambria"/>
-          <w:sz w:val="24"/>
-          <w:szCs w:val="24"/>
-        </w:rPr>
         <w:t>A mobile application</w:t>
       </w:r>
       <w:r>
@@ -869,7 +923,23 @@
           <w:sz w:val="24"/>
           <w:szCs w:val="24"/>
         </w:rPr>
-        <w:t>perform find opponent, reserve</w:t>
+        <w:t>perform find opponent</w:t>
+      </w:r>
+      <w:r>
+        <w:rPr>
+          <w:rFonts w:ascii="Cambria" w:hAnsi="Cambria"/>
+          <w:sz w:val="24"/>
+          <w:szCs w:val="24"/>
+        </w:rPr>
+        <w:t>s</w:t>
+      </w:r>
+      <w:r>
+        <w:rPr>
+          <w:rFonts w:ascii="Cambria" w:hAnsi="Cambria"/>
+          <w:sz w:val="24"/>
+          <w:szCs w:val="24"/>
+        </w:rPr>
+        <w:t>, reserve</w:t>
       </w:r>
       <w:r>
         <w:rPr>
@@ -1462,7 +1532,14 @@
           <w:bCs/>
           <w:szCs w:val="28"/>
         </w:rPr>
-        <w:t>+ Create/Update/Delete fields</w:t>
+        <w:t>+ CRUD</w:t>
+      </w:r>
+      <w:r>
+        <w:rPr>
+          <w:bCs/>
+          <w:szCs w:val="28"/>
+        </w:rPr>
+        <w:t xml:space="preserve"> fields</w:t>
       </w:r>
     </w:p>
     <w:p>
@@ -1698,7 +1775,22 @@
         <w:jc w:val="both"/>
       </w:pPr>
       <w:r>
-        <w:t>Perform data processing</w:t>
+        <w:t>Suggest opponent, field</w:t>
+      </w:r>
+    </w:p>
+    <w:p>
+      <w:pPr>
+        <w:pStyle w:val="Default"/>
+        <w:numPr>
+          <w:ilvl w:val="0"/>
+          <w:numId w:val="9"/>
+        </w:numPr>
+        <w:spacing w:after="160"/>
+        <w:ind w:left="1985" w:hanging="284"/>
+        <w:jc w:val="both"/>
+      </w:pPr>
+      <w:r>
+        <w:t>Arrange field reservation request</w:t>
       </w:r>
     </w:p>
     <w:p>
@@ -1870,6 +1962,7 @@
           <w:sz w:val="24"/>
           <w:szCs w:val="24"/>
         </w:rPr>
+        <w:lastRenderedPageBreak/>
         <w:t xml:space="preserve">Allow </w:t>
       </w:r>
       <w:r>
@@ -1904,7 +1997,6 @@
           <w:sz w:val="24"/>
           <w:szCs w:val="24"/>
         </w:rPr>
-        <w:lastRenderedPageBreak/>
         <w:t xml:space="preserve">Suggest </w:t>
       </w:r>
       <w:r>
@@ -1947,7 +2039,31 @@
           <w:sz w:val="24"/>
           <w:szCs w:val="24"/>
         </w:rPr>
-        <w:t>Suggest field have expected time.</w:t>
+        <w:t>Suggest field have free</w:t>
+      </w:r>
+      <w:r>
+        <w:rPr>
+          <w:rFonts w:ascii="Cambria" w:hAnsi="Cambria"/>
+          <w:sz w:val="24"/>
+          <w:szCs w:val="24"/>
+        </w:rPr>
+        <w:t xml:space="preserve"> time</w:t>
+      </w:r>
+      <w:r>
+        <w:rPr>
+          <w:rFonts w:ascii="Cambria" w:hAnsi="Cambria"/>
+          <w:sz w:val="24"/>
+          <w:szCs w:val="24"/>
+        </w:rPr>
+        <w:t xml:space="preserve"> as expected</w:t>
+      </w:r>
+      <w:r>
+        <w:rPr>
+          <w:rFonts w:ascii="Cambria" w:hAnsi="Cambria"/>
+          <w:sz w:val="24"/>
+          <w:szCs w:val="24"/>
+        </w:rPr>
+        <w:t>.</w:t>
       </w:r>
     </w:p>
     <w:p>
@@ -2212,39 +2328,21 @@
         </w:rPr>
         <w:t xml:space="preserve">Build a system to manage each specific </w:t>
       </w:r>
-      <w:proofErr w:type="gramStart"/>
-      <w:r>
-        <w:rPr>
-          <w:rFonts w:ascii="Cambria" w:hAnsi="Cambria"/>
-          <w:sz w:val="24"/>
-          <w:szCs w:val="24"/>
-        </w:rPr>
-        <w:t>players</w:t>
-      </w:r>
-      <w:proofErr w:type="gramEnd"/>
-      <w:r>
-        <w:rPr>
-          <w:rFonts w:ascii="Cambria" w:hAnsi="Cambria"/>
-          <w:sz w:val="24"/>
-          <w:szCs w:val="24"/>
-        </w:rPr>
-        <w:t xml:space="preserve"> in team to identify exactly ability of player</w:t>
-      </w:r>
-      <w:r>
-        <w:rPr>
-          <w:rFonts w:ascii="Cambria" w:hAnsi="Cambria"/>
-          <w:sz w:val="24"/>
-          <w:szCs w:val="24"/>
-        </w:rPr>
-        <w:t>s</w:t>
-      </w:r>
-      <w:r>
-        <w:rPr>
-          <w:rFonts w:ascii="Cambria" w:hAnsi="Cambria"/>
-          <w:sz w:val="24"/>
-          <w:szCs w:val="24"/>
-        </w:rPr>
-        <w:t>.</w:t>
+      <w:r>
+        <w:rPr>
+          <w:rFonts w:ascii="Cambria" w:hAnsi="Cambria"/>
+          <w:sz w:val="24"/>
+          <w:szCs w:val="24"/>
+        </w:rPr>
+        <w:t>player</w:t>
+      </w:r>
+      <w:r>
+        <w:rPr>
+          <w:rFonts w:ascii="Cambria" w:hAnsi="Cambria"/>
+          <w:sz w:val="24"/>
+          <w:szCs w:val="24"/>
+        </w:rPr>
+        <w:t xml:space="preserve"> in team to identify exactly ability of player.</w:t>
       </w:r>
     </w:p>
     <w:p>
@@ -2593,7 +2691,7 @@
                 <w:sz w:val="24"/>
                 <w:szCs w:val="24"/>
               </w:rPr>
-              <w:t>Windows XP3</w:t>
+              <w:t>Ubuntu 12.04 LTS</w:t>
             </w:r>
           </w:p>
         </w:tc>
@@ -2617,7 +2715,7 @@
                 <w:sz w:val="24"/>
                 <w:szCs w:val="24"/>
               </w:rPr>
-              <w:t>Windows 7 or higher</w:t>
+              <w:t>Ubuntu 16.04 LTS</w:t>
             </w:r>
           </w:p>
         </w:tc>
@@ -3199,7 +3297,7 @@
                 <w:sz w:val="24"/>
                 <w:szCs w:val="24"/>
               </w:rPr>
-              <w:t>Android 5</w:t>
+              <w:t>Android 6</w:t>
             </w:r>
           </w:p>
         </w:tc>
@@ -3223,7 +3321,7 @@
                 <w:sz w:val="24"/>
                 <w:szCs w:val="24"/>
               </w:rPr>
-              <w:t>Android 7 or above</w:t>
+              <w:t>Android 7</w:t>
             </w:r>
           </w:p>
         </w:tc>
@@ -3281,7 +3379,7 @@
                 <w:sz w:val="24"/>
                 <w:szCs w:val="24"/>
               </w:rPr>
-              <w:t xml:space="preserve">Sony Z5 </w:t>
+              <w:t>Nexus 5</w:t>
             </w:r>
           </w:p>
         </w:tc>
@@ -3309,7 +3407,7 @@
                 <w:sz w:val="24"/>
                 <w:szCs w:val="24"/>
               </w:rPr>
-              <w:t>Sony Z5 or later</w:t>
+              <w:t>Nexus 5</w:t>
             </w:r>
           </w:p>
         </w:tc>
@@ -3581,13 +3679,57 @@
         <w:jc w:val="both"/>
         <w:rPr>
           <w:rFonts w:ascii="Cambria" w:hAnsi="Cambria"/>
-        </w:rPr>
-      </w:pPr>
-      <w:r>
-        <w:rPr>
-          <w:rFonts w:ascii="Cambria" w:hAnsi="Cambria"/>
-        </w:rPr>
-        <w:t>The project implements a new ideal, so maybe change requirement or extend scope. Team will adapt to change better.</w:t>
+          <w:sz w:val="24"/>
+        </w:rPr>
+      </w:pPr>
+      <w:r>
+        <w:rPr>
+          <w:rFonts w:ascii="Cambria" w:hAnsi="Cambria"/>
+          <w:sz w:val="24"/>
+        </w:rPr>
+        <w:t>T</w:t>
+      </w:r>
+      <w:r>
+        <w:rPr>
+          <w:rFonts w:ascii="Cambria" w:hAnsi="Cambria"/>
+          <w:sz w:val="24"/>
+        </w:rPr>
+        <w:t>he project implements a new idea</w:t>
+      </w:r>
+      <w:r>
+        <w:rPr>
+          <w:rFonts w:ascii="Cambria" w:hAnsi="Cambria"/>
+          <w:sz w:val="24"/>
+        </w:rPr>
+        <w:t xml:space="preserve">, so maybe </w:t>
+      </w:r>
+      <w:r>
+        <w:rPr>
+          <w:rFonts w:ascii="Cambria" w:hAnsi="Cambria"/>
+          <w:sz w:val="24"/>
+        </w:rPr>
+        <w:t xml:space="preserve">product owner </w:t>
+      </w:r>
+      <w:r>
+        <w:rPr>
+          <w:rFonts w:ascii="Cambria" w:hAnsi="Cambria"/>
+          <w:sz w:val="24"/>
+        </w:rPr>
+        <w:t xml:space="preserve">change requirement or extend scope. </w:t>
+      </w:r>
+      <w:r>
+        <w:rPr>
+          <w:rFonts w:ascii="Cambria" w:hAnsi="Cambria"/>
+          <w:sz w:val="24"/>
+        </w:rPr>
+        <w:t>The t</w:t>
+      </w:r>
+      <w:r>
+        <w:rPr>
+          <w:rFonts w:ascii="Cambria" w:hAnsi="Cambria"/>
+          <w:sz w:val="24"/>
+        </w:rPr>
+        <w:t>eam will adapt to change better.</w:t>
       </w:r>
     </w:p>
     <w:p>
@@ -5001,8 +5143,8 @@
         <w:tblLook w:val="04A0" w:firstRow="1" w:lastRow="0" w:firstColumn="1" w:lastColumn="0" w:noHBand="0" w:noVBand="1"/>
       </w:tblPr>
       <w:tblGrid>
-        <w:gridCol w:w="2524"/>
-        <w:gridCol w:w="6260"/>
+        <w:gridCol w:w="2695"/>
+        <w:gridCol w:w="6089"/>
       </w:tblGrid>
       <w:tr>
         <w:trPr>
@@ -5010,7 +5152,7 @@
         </w:trPr>
         <w:tc>
           <w:tcPr>
-            <w:tcW w:w="2524" w:type="dxa"/>
+            <w:tcW w:w="2695" w:type="dxa"/>
             <w:tcBorders>
               <w:top w:val="single" w:sz="4" w:space="0" w:color="auto"/>
               <w:left w:val="single" w:sz="4" w:space="0" w:color="auto"/>
@@ -5037,7 +5179,7 @@
         </w:tc>
         <w:tc>
           <w:tcPr>
-            <w:tcW w:w="6260" w:type="dxa"/>
+            <w:tcW w:w="6089" w:type="dxa"/>
             <w:tcBorders>
               <w:top w:val="single" w:sz="4" w:space="0" w:color="auto"/>
               <w:left w:val="nil"/>
@@ -5072,7 +5214,7 @@
         </w:trPr>
         <w:tc>
           <w:tcPr>
-            <w:tcW w:w="2524" w:type="dxa"/>
+            <w:tcW w:w="2695" w:type="dxa"/>
             <w:tcBorders>
               <w:top w:val="single" w:sz="4" w:space="0" w:color="auto"/>
               <w:left w:val="single" w:sz="4" w:space="0" w:color="auto"/>
@@ -5102,7 +5244,7 @@
         </w:tc>
         <w:tc>
           <w:tcPr>
-            <w:tcW w:w="6260" w:type="dxa"/>
+            <w:tcW w:w="6089" w:type="dxa"/>
             <w:tcBorders>
               <w:top w:val="single" w:sz="4" w:space="0" w:color="auto"/>
               <w:left w:val="nil"/>
@@ -5128,14 +5270,6 @@
               </w:rPr>
               <w:t>Android</w:t>
             </w:r>
-            <w:r>
-              <w:rPr>
-                <w:rFonts w:ascii="Cambria" w:hAnsi="Cambria"/>
-                <w:sz w:val="24"/>
-                <w:szCs w:val="24"/>
-              </w:rPr>
-              <w:t>, JavaScript, CSS</w:t>
-            </w:r>
           </w:p>
         </w:tc>
       </w:tr>
@@ -5145,7 +5279,7 @@
         </w:trPr>
         <w:tc>
           <w:tcPr>
-            <w:tcW w:w="2524" w:type="dxa"/>
+            <w:tcW w:w="2695" w:type="dxa"/>
             <w:tcBorders>
               <w:top w:val="single" w:sz="4" w:space="0" w:color="auto"/>
               <w:left w:val="single" w:sz="4" w:space="0" w:color="auto"/>
@@ -5175,7 +5309,7 @@
         </w:tc>
         <w:tc>
           <w:tcPr>
-            <w:tcW w:w="6260" w:type="dxa"/>
+            <w:tcW w:w="6089" w:type="dxa"/>
             <w:tcBorders>
               <w:top w:val="single" w:sz="4" w:space="0" w:color="auto"/>
               <w:left w:val="nil"/>
@@ -5193,31 +5327,21 @@
                 <w:szCs w:val="24"/>
               </w:rPr>
             </w:pPr>
-            <w:proofErr w:type="spellStart"/>
-            <w:r>
-              <w:rPr>
-                <w:rFonts w:ascii="Cambria" w:hAnsi="Cambria"/>
-                <w:sz w:val="24"/>
-                <w:szCs w:val="24"/>
-              </w:rPr>
-              <w:t>S</w:t>
-            </w:r>
-            <w:r>
-              <w:rPr>
-                <w:rFonts w:ascii="Cambria" w:hAnsi="Cambria"/>
-                <w:sz w:val="24"/>
-                <w:szCs w:val="24"/>
-              </w:rPr>
-              <w:t>pringBoot</w:t>
-            </w:r>
-            <w:proofErr w:type="spellEnd"/>
-            <w:r>
-              <w:rPr>
-                <w:rFonts w:ascii="Cambria" w:hAnsi="Cambria"/>
-                <w:sz w:val="24"/>
-                <w:szCs w:val="24"/>
-              </w:rPr>
-              <w:t xml:space="preserve"> framework, Java, HTML</w:t>
+            <w:r>
+              <w:rPr>
+                <w:rFonts w:ascii="Cambria" w:hAnsi="Cambria"/>
+                <w:sz w:val="24"/>
+                <w:szCs w:val="24"/>
+              </w:rPr>
+              <w:t xml:space="preserve">CSS, </w:t>
+            </w:r>
+            <w:r>
+              <w:rPr>
+                <w:rFonts w:ascii="Cambria" w:hAnsi="Cambria"/>
+                <w:sz w:val="24"/>
+                <w:szCs w:val="24"/>
+              </w:rPr>
+              <w:t>HTML</w:t>
             </w:r>
             <w:r>
               <w:rPr>
@@ -5226,6 +5350,14 @@
                 <w:szCs w:val="24"/>
               </w:rPr>
               <w:t>5</w:t>
+            </w:r>
+            <w:r>
+              <w:rPr>
+                <w:rFonts w:ascii="Cambria" w:hAnsi="Cambria"/>
+                <w:sz w:val="24"/>
+                <w:szCs w:val="24"/>
+              </w:rPr>
+              <w:t>, React JS, Java Script</w:t>
             </w:r>
           </w:p>
         </w:tc>
@@ -5236,7 +5368,7 @@
         </w:trPr>
         <w:tc>
           <w:tcPr>
-            <w:tcW w:w="2524" w:type="dxa"/>
+            <w:tcW w:w="2695" w:type="dxa"/>
             <w:tcBorders>
               <w:top w:val="single" w:sz="4" w:space="0" w:color="auto"/>
               <w:left w:val="single" w:sz="4" w:space="0" w:color="auto"/>
@@ -5266,7 +5398,7 @@
         </w:tc>
         <w:tc>
           <w:tcPr>
-            <w:tcW w:w="6260" w:type="dxa"/>
+            <w:tcW w:w="6089" w:type="dxa"/>
             <w:tcBorders>
               <w:top w:val="single" w:sz="4" w:space="0" w:color="auto"/>
               <w:left w:val="nil"/>
@@ -5311,7 +5443,7 @@
         </w:trPr>
         <w:tc>
           <w:tcPr>
-            <w:tcW w:w="2524" w:type="dxa"/>
+            <w:tcW w:w="2695" w:type="dxa"/>
             <w:tcBorders>
               <w:top w:val="single" w:sz="4" w:space="0" w:color="auto"/>
               <w:left w:val="single" w:sz="4" w:space="0" w:color="auto"/>
@@ -5341,7 +5473,7 @@
         </w:tc>
         <w:tc>
           <w:tcPr>
-            <w:tcW w:w="6260" w:type="dxa"/>
+            <w:tcW w:w="6089" w:type="dxa"/>
             <w:tcBorders>
               <w:top w:val="single" w:sz="4" w:space="0" w:color="auto"/>
               <w:left w:val="nil"/>
@@ -5370,6 +5502,206 @@
               <w:t>Redis</w:t>
             </w:r>
             <w:proofErr w:type="spellEnd"/>
+          </w:p>
+        </w:tc>
+      </w:tr>
+      <w:tr>
+        <w:trPr>
+          <w:jc w:val="center"/>
+        </w:trPr>
+        <w:tc>
+          <w:tcPr>
+            <w:tcW w:w="2695" w:type="dxa"/>
+            <w:tcBorders>
+              <w:top w:val="single" w:sz="4" w:space="0" w:color="auto"/>
+              <w:left w:val="single" w:sz="4" w:space="0" w:color="auto"/>
+              <w:bottom w:val="single" w:sz="4" w:space="0" w:color="auto"/>
+              <w:right w:val="single" w:sz="4" w:space="0" w:color="auto"/>
+            </w:tcBorders>
+          </w:tcPr>
+          <w:p>
+            <w:pPr>
+              <w:jc w:val="both"/>
+              <w:rPr>
+                <w:rFonts w:ascii="Cambria" w:hAnsi="Cambria"/>
+                <w:sz w:val="24"/>
+                <w:szCs w:val="24"/>
+              </w:rPr>
+            </w:pPr>
+            <w:r>
+              <w:rPr>
+                <w:rFonts w:ascii="Cambria" w:hAnsi="Cambria"/>
+                <w:sz w:val="24"/>
+                <w:szCs w:val="24"/>
+              </w:rPr>
+              <w:t>IDE</w:t>
+            </w:r>
+          </w:p>
+        </w:tc>
+        <w:tc>
+          <w:tcPr>
+            <w:tcW w:w="6089" w:type="dxa"/>
+            <w:tcBorders>
+              <w:top w:val="single" w:sz="4" w:space="0" w:color="auto"/>
+              <w:left w:val="nil"/>
+              <w:bottom w:val="single" w:sz="4" w:space="0" w:color="auto"/>
+              <w:right w:val="single" w:sz="4" w:space="0" w:color="auto"/>
+            </w:tcBorders>
+          </w:tcPr>
+          <w:p>
+            <w:pPr>
+              <w:keepNext/>
+              <w:jc w:val="both"/>
+              <w:rPr>
+                <w:rFonts w:ascii="Cambria" w:hAnsi="Cambria"/>
+                <w:sz w:val="24"/>
+                <w:szCs w:val="24"/>
+              </w:rPr>
+            </w:pPr>
+            <w:r>
+              <w:rPr>
+                <w:rFonts w:ascii="Cambria" w:hAnsi="Cambria"/>
+                <w:sz w:val="24"/>
+                <w:szCs w:val="24"/>
+              </w:rPr>
+              <w:t>IntelliJ 2017.2.4, Android Studio</w:t>
+            </w:r>
+            <w:r>
+              <w:rPr>
+                <w:rFonts w:ascii="Cambria" w:hAnsi="Cambria"/>
+                <w:sz w:val="24"/>
+                <w:szCs w:val="24"/>
+              </w:rPr>
+              <w:t xml:space="preserve"> 2.3.3</w:t>
+            </w:r>
+          </w:p>
+        </w:tc>
+      </w:tr>
+      <w:tr>
+        <w:trPr>
+          <w:jc w:val="center"/>
+        </w:trPr>
+        <w:tc>
+          <w:tcPr>
+            <w:tcW w:w="2695" w:type="dxa"/>
+            <w:tcBorders>
+              <w:top w:val="single" w:sz="4" w:space="0" w:color="auto"/>
+              <w:left w:val="single" w:sz="4" w:space="0" w:color="auto"/>
+              <w:bottom w:val="single" w:sz="4" w:space="0" w:color="auto"/>
+              <w:right w:val="single" w:sz="4" w:space="0" w:color="auto"/>
+            </w:tcBorders>
+          </w:tcPr>
+          <w:p>
+            <w:pPr>
+              <w:jc w:val="both"/>
+              <w:rPr>
+                <w:rFonts w:ascii="Cambria" w:hAnsi="Cambria"/>
+                <w:sz w:val="24"/>
+                <w:szCs w:val="24"/>
+              </w:rPr>
+            </w:pPr>
+            <w:r>
+              <w:rPr>
+                <w:rFonts w:ascii="Cambria" w:hAnsi="Cambria"/>
+                <w:sz w:val="24"/>
+                <w:szCs w:val="24"/>
+              </w:rPr>
+              <w:t xml:space="preserve">Database </w:t>
+            </w:r>
+          </w:p>
+        </w:tc>
+        <w:tc>
+          <w:tcPr>
+            <w:tcW w:w="6089" w:type="dxa"/>
+            <w:tcBorders>
+              <w:top w:val="single" w:sz="4" w:space="0" w:color="auto"/>
+              <w:left w:val="nil"/>
+              <w:bottom w:val="single" w:sz="4" w:space="0" w:color="auto"/>
+              <w:right w:val="single" w:sz="4" w:space="0" w:color="auto"/>
+            </w:tcBorders>
+          </w:tcPr>
+          <w:p>
+            <w:pPr>
+              <w:keepNext/>
+              <w:jc w:val="both"/>
+              <w:rPr>
+                <w:rFonts w:ascii="Cambria" w:hAnsi="Cambria"/>
+                <w:sz w:val="24"/>
+                <w:szCs w:val="24"/>
+              </w:rPr>
+            </w:pPr>
+            <w:r>
+              <w:rPr>
+                <w:rFonts w:ascii="Cambria" w:hAnsi="Cambria"/>
+                <w:sz w:val="24"/>
+                <w:szCs w:val="24"/>
+              </w:rPr>
+              <w:t>MySQL Server 5.7.19, MySQL Workbench 6.3.9</w:t>
+            </w:r>
+          </w:p>
+        </w:tc>
+      </w:tr>
+      <w:tr>
+        <w:trPr>
+          <w:jc w:val="center"/>
+        </w:trPr>
+        <w:tc>
+          <w:tcPr>
+            <w:tcW w:w="2695" w:type="dxa"/>
+            <w:tcBorders>
+              <w:top w:val="single" w:sz="4" w:space="0" w:color="auto"/>
+              <w:left w:val="single" w:sz="4" w:space="0" w:color="auto"/>
+              <w:bottom w:val="single" w:sz="4" w:space="0" w:color="auto"/>
+              <w:right w:val="single" w:sz="4" w:space="0" w:color="auto"/>
+            </w:tcBorders>
+          </w:tcPr>
+          <w:p>
+            <w:pPr>
+              <w:jc w:val="both"/>
+              <w:rPr>
+                <w:rFonts w:ascii="Cambria" w:hAnsi="Cambria"/>
+                <w:sz w:val="24"/>
+                <w:szCs w:val="24"/>
+              </w:rPr>
+            </w:pPr>
+            <w:r>
+              <w:rPr>
+                <w:rFonts w:ascii="Cambria" w:hAnsi="Cambria"/>
+                <w:sz w:val="24"/>
+                <w:szCs w:val="24"/>
+              </w:rPr>
+              <w:t>Modeling tools</w:t>
+            </w:r>
+          </w:p>
+        </w:tc>
+        <w:tc>
+          <w:tcPr>
+            <w:tcW w:w="6089" w:type="dxa"/>
+            <w:tcBorders>
+              <w:top w:val="single" w:sz="4" w:space="0" w:color="auto"/>
+              <w:left w:val="nil"/>
+              <w:bottom w:val="single" w:sz="4" w:space="0" w:color="auto"/>
+              <w:right w:val="single" w:sz="4" w:space="0" w:color="auto"/>
+            </w:tcBorders>
+          </w:tcPr>
+          <w:p>
+            <w:pPr>
+              <w:keepNext/>
+              <w:jc w:val="both"/>
+              <w:rPr>
+                <w:rFonts w:ascii="Cambria" w:hAnsi="Cambria"/>
+                <w:sz w:val="24"/>
+                <w:szCs w:val="24"/>
+              </w:rPr>
+            </w:pPr>
+            <w:r>
+              <w:rPr>
+                <w:rFonts w:ascii="Cambria" w:hAnsi="Cambria"/>
+                <w:sz w:val="24"/>
+                <w:szCs w:val="24"/>
+              </w:rPr>
+              <w:t>Star UML 2.8.0</w:t>
+            </w:r>
           </w:p>
         </w:tc>
       </w:tr>
@@ -5790,6 +6122,7 @@
               <w:rPr>
                 <w:rFonts w:ascii="Cambria" w:hAnsi="Cambria"/>
               </w:rPr>
+              <w:lastRenderedPageBreak/>
               <w:t>1</w:t>
             </w:r>
           </w:p>
@@ -6046,7 +6379,6 @@
               <w:rPr>
                 <w:rFonts w:ascii="Cambria" w:hAnsi="Cambria"/>
               </w:rPr>
-              <w:lastRenderedPageBreak/>
               <w:t>3</w:t>
             </w:r>
           </w:p>
@@ -6905,7 +7237,23 @@
           <w:sz w:val="24"/>
           <w:szCs w:val="24"/>
         </w:rPr>
-        <w:t>Snake Case: name of table of database.</w:t>
+        <w:t>Snake Case: name of table</w:t>
+      </w:r>
+      <w:r>
+        <w:rPr>
+          <w:rFonts w:ascii="Cambria" w:hAnsi="Cambria"/>
+          <w:sz w:val="24"/>
+          <w:szCs w:val="24"/>
+        </w:rPr>
+        <w:t xml:space="preserve"> and field</w:t>
+      </w:r>
+      <w:r>
+        <w:rPr>
+          <w:rFonts w:ascii="Cambria" w:hAnsi="Cambria"/>
+          <w:sz w:val="24"/>
+          <w:szCs w:val="24"/>
+        </w:rPr>
+        <w:t xml:space="preserve"> of database.</w:t>
       </w:r>
     </w:p>
     <w:p>
@@ -7045,15 +7393,7 @@
           <w:sz w:val="24"/>
           <w:szCs w:val="24"/>
         </w:rPr>
-        <w:t>A function only performs one task, in which case, two things are allowed, but the func</w:t>
-      </w:r>
-      <w:r>
-        <w:rPr>
-          <w:rFonts w:ascii="Cambria" w:hAnsi="Cambria"/>
-          <w:sz w:val="24"/>
-          <w:szCs w:val="24"/>
-        </w:rPr>
-        <w:t xml:space="preserve">tion name must specify this, ex: </w:t>
+        <w:t xml:space="preserve">A function only performs one task, in which case, two things are allowed, but the function name must specify this, ex: </w:t>
       </w:r>
       <w:proofErr w:type="spellStart"/>
       <w:r>
@@ -7154,6 +7494,7 @@
           <w:sz w:val="24"/>
           <w:szCs w:val="24"/>
         </w:rPr>
+        <w:lastRenderedPageBreak/>
         <w:t>According to Oracle</w:t>
       </w:r>
     </w:p>
@@ -7232,7 +7573,6 @@
           <w:sz w:val="24"/>
           <w:szCs w:val="24"/>
         </w:rPr>
-        <w:lastRenderedPageBreak/>
         <w:t>If there are multiple levels nested, then go down each level</w:t>
       </w:r>
     </w:p>
@@ -7269,10 +7609,7 @@
         <w:jc w:val="both"/>
       </w:pPr>
       <w:r>
-        <w:t>Comment</w:t>
-      </w:r>
-      <w:r>
-        <w:t xml:space="preserve"> convention</w:t>
+        <w:t>Comment convention</w:t>
       </w:r>
     </w:p>
     <w:p>
@@ -7309,18 +7646,104 @@
           <w:sz w:val="24"/>
           <w:szCs w:val="24"/>
         </w:rPr>
-        <w:t xml:space="preserve"> ..</w:t>
+        <w:t xml:space="preserve"> ...</w:t>
+      </w:r>
+    </w:p>
+    <w:p>
+      <w:pPr>
+        <w:pStyle w:val="PlainTable31"/>
+        <w:spacing w:line="240" w:lineRule="auto"/>
+        <w:ind w:left="1440"/>
+        <w:contextualSpacing w:val="0"/>
+        <w:jc w:val="both"/>
+        <w:rPr>
+          <w:rFonts w:ascii="Cambria" w:hAnsi="Cambria"/>
+          <w:b/>
+          <w:sz w:val="24"/>
+          <w:szCs w:val="24"/>
+        </w:rPr>
+      </w:pPr>
+      <w:r>
+        <w:rPr>
+          <w:rFonts w:ascii="Cambria" w:hAnsi="Cambria"/>
+          <w:b/>
+          <w:sz w:val="24"/>
+          <w:szCs w:val="24"/>
+        </w:rPr>
+        <w:t>References:</w:t>
+      </w:r>
+    </w:p>
+    <w:p>
+      <w:pPr>
+        <w:pStyle w:val="PlainTable31"/>
+        <w:numPr>
+          <w:ilvl w:val="0"/>
+          <w:numId w:val="3"/>
+        </w:numPr>
+        <w:spacing w:line="240" w:lineRule="auto"/>
+        <w:contextualSpacing w:val="0"/>
+        <w:jc w:val="both"/>
+        <w:rPr>
+          <w:rFonts w:ascii="Cambria" w:hAnsi="Cambria"/>
+          <w:b/>
+          <w:sz w:val="24"/>
+        </w:rPr>
+      </w:pPr>
+      <w:hyperlink r:id="rId7" w:history="1">
+        <w:r>
+          <w:rPr>
+            <w:rStyle w:val="Hyperlink"/>
+            <w:rFonts w:ascii="Cambria" w:hAnsi="Cambria"/>
+            <w:sz w:val="24"/>
+          </w:rPr>
+          <w:t>http://www.oracle.com/technetwork/java/codeconvtoc-136057.html</w:t>
+        </w:r>
+      </w:hyperlink>
+      <w:r>
+        <w:rPr>
+          <w:rFonts w:ascii="Cambria" w:hAnsi="Cambria"/>
+          <w:b/>
+          <w:sz w:val="24"/>
+        </w:rPr>
+        <w:t xml:space="preserve"> </w:t>
+      </w:r>
+    </w:p>
+    <w:p>
+      <w:pPr>
+        <w:pStyle w:val="PlainTable31"/>
+        <w:numPr>
+          <w:ilvl w:val="0"/>
+          <w:numId w:val="3"/>
+        </w:numPr>
+        <w:spacing w:line="240" w:lineRule="auto"/>
+        <w:contextualSpacing w:val="0"/>
+        <w:jc w:val="both"/>
+        <w:rPr>
+          <w:rFonts w:ascii="Cambria" w:hAnsi="Cambria"/>
+          <w:b/>
+          <w:sz w:val="24"/>
+        </w:rPr>
+      </w:pPr>
+      <w:hyperlink r:id="rId8" w:history="1">
+        <w:r>
+          <w:rPr>
+            <w:rStyle w:val="Hyperlink"/>
+            <w:rFonts w:ascii="Cambria" w:hAnsi="Cambria"/>
+            <w:sz w:val="24"/>
+          </w:rPr>
+          <w:t>https://laptrinhrails.wordpress.com/</w:t>
+        </w:r>
+      </w:hyperlink>
+      <w:r>
+        <w:rPr>
+          <w:rFonts w:ascii="Cambria" w:hAnsi="Cambria"/>
+          <w:b/>
+          <w:sz w:val="24"/>
+        </w:rPr>
+        <w:t xml:space="preserve"> </w:t>
       </w:r>
       <w:bookmarkStart w:id="51" w:name="_GoBack"/>
       <w:bookmarkEnd w:id="51"/>
-      <w:r>
-        <w:rPr>
-          <w:rFonts w:ascii="Cambria" w:hAnsi="Cambria"/>
-          <w:sz w:val="24"/>
-          <w:szCs w:val="24"/>
-        </w:rPr>
-        <w:t>.</w:t>
-      </w:r>
     </w:p>
     <w:p/>
     <w:p/>
@@ -8473,7 +8896,7 @@
       <w:lvlText w:val="%2.%3.%4.%5"/>
       <w:lvlJc w:val="left"/>
       <w:pPr>
-        <w:ind w:left="2160" w:hanging="360"/>
+        <w:ind w:left="3690" w:hanging="360"/>
       </w:pPr>
       <w:rPr>
         <w:rFonts w:hint="default"/>
@@ -9583,6 +10006,7 @@
       <w:numPr>
         <w:ilvl w:val="4"/>
       </w:numPr>
+      <w:ind w:left="2160"/>
       <w:outlineLvl w:val="4"/>
     </w:pPr>
     <w:rPr>

</xml_diff>